<commit_message>
Ajustes na leitura de XLXS
</commit_message>
<xml_diff>
--- a/media/solicitação de pagamento/SOLICITAÇÃO DE PAGAMENTO - MODELO.docx
+++ b/media/solicitação de pagamento/SOLICITAÇÃO DE PAGAMENTO - MODELO.docx
@@ -32,14 +32,7 @@
           <w:rFonts w:eastAsia="Arial" w:cs="Arial" w:ascii="Arial" w:hAnsi="Arial"/>
           <w:b/>
         </w:rPr>
-        <w:t xml:space="preserve">CI Nº </w:t>
-      </w:r>
-      <w:r>
-        <w:rPr>
-          <w:rFonts w:eastAsia="Arial" w:cs="Arial" w:ascii="Arial" w:hAnsi="Arial"/>
-          <w:b/>
-        </w:rPr>
-        <w:t>${numeroCI}</w:t>
+        <w:t>CI Nº ${numeroCI}</w:t>
       </w:r>
     </w:p>
     <w:p>
@@ -54,19 +47,7 @@
         <w:rPr>
           <w:rFonts w:eastAsia="Arial" w:cs="Arial" w:ascii="Arial" w:hAnsi="Arial"/>
         </w:rPr>
-        <w:t xml:space="preserve">Cortês/PE, </w:t>
-      </w:r>
-      <w:r>
-        <w:rPr>
-          <w:rFonts w:eastAsia="Arial" w:cs="Arial" w:ascii="Arial" w:hAnsi="Arial"/>
-        </w:rPr>
-        <w:t>${dataSolicitacao}</w:t>
-      </w:r>
-      <w:r>
-        <w:rPr>
-          <w:rFonts w:eastAsia="Arial" w:cs="Arial" w:ascii="Arial" w:hAnsi="Arial"/>
-        </w:rPr>
-        <w:t>.</w:t>
+        <w:t>Cortês/PE, ${dataSolicitacao}.</w:t>
       </w:r>
     </w:p>
     <w:p>
@@ -124,14 +105,7 @@
           <w:rFonts w:eastAsia="Arial" w:cs="Arial" w:ascii="Arial" w:hAnsi="Arial"/>
           <w:b/>
         </w:rPr>
-        <w:t xml:space="preserve">: </w:t>
-      </w:r>
-      <w:r>
-        <w:rPr>
-          <w:rFonts w:eastAsia="Arial" w:cs="Arial" w:ascii="Arial" w:hAnsi="Arial"/>
-          <w:b/>
-        </w:rPr>
-        <w:t>Solicitação de liquidação e pagamento de empenho</w:t>
+        <w:t>: Solicitação de liquidação e pagamento de empenho</w:t>
       </w:r>
     </w:p>
     <w:p>
@@ -150,43 +124,7 @@
         <w:rPr>
           <w:rFonts w:eastAsia="Arial" w:cs="Arial" w:ascii="Arial" w:hAnsi="Arial"/>
         </w:rPr>
-        <w:t xml:space="preserve">Cumprimentando-a cordialmente, venho na qualidade de </w:t>
-      </w:r>
-      <w:r>
-        <w:rPr>
-          <w:rFonts w:eastAsia="Arial" w:cs="Arial" w:ascii="Arial" w:hAnsi="Arial"/>
-        </w:rPr>
-        <w:t>${secretaria}</w:t>
-      </w:r>
-      <w:r>
-        <w:rPr>
-          <w:rFonts w:eastAsia="Arial" w:cs="Arial" w:ascii="Arial" w:hAnsi="Arial"/>
-        </w:rPr>
-        <w:t xml:space="preserve">, solicitar </w:t>
-      </w:r>
-      <w:r>
-        <w:rPr>
-          <w:rFonts w:eastAsia="Arial" w:cs="Arial" w:ascii="Arial" w:hAnsi="Arial"/>
-        </w:rPr>
-        <w:t>liquidação</w:t>
-      </w:r>
-      <w:r>
-        <w:rPr>
-          <w:rFonts w:eastAsia="Arial" w:cs="Arial" w:ascii="Arial" w:hAnsi="Arial"/>
-        </w:rPr>
-        <w:t xml:space="preserve"> de </w:t>
-      </w:r>
-      <w:r>
-        <w:rPr>
-          <w:rFonts w:eastAsia="Arial" w:cs="Arial" w:ascii="Arial" w:hAnsi="Arial"/>
-        </w:rPr>
-        <w:t>empenho do</w:t>
-      </w:r>
-      <w:r>
-        <w:rPr>
-          <w:rFonts w:eastAsia="Arial" w:cs="Arial" w:ascii="Arial" w:hAnsi="Arial"/>
-        </w:rPr>
-        <w:t xml:space="preserve"> prestador de serviços </w:t>
+        <w:t xml:space="preserve">Cumprimentando-a cordialmente, venho na qualidade de ${secretaria}, solicitar liquidação de empenho do prestador de serviços </w:t>
       </w:r>
       <w:r>
         <w:rPr>
@@ -201,26 +139,53 @@
           <w:rFonts w:eastAsia="Arial" w:cs="Arial" w:ascii="Arial" w:hAnsi="Arial"/>
           <w:b/>
         </w:rPr>
-        <w:t xml:space="preserve"> – </w:t>
-      </w:r>
-      <w:r>
-        <w:rPr>
-          <w:rFonts w:eastAsia="Arial" w:cs="Arial" w:ascii="Arial" w:hAnsi="Arial"/>
-          <w:b/>
-        </w:rPr>
-        <w:t>${cnpj}</w:t>
-      </w:r>
-      <w:r>
-        <w:rPr>
-          <w:rFonts w:eastAsia="Arial" w:cs="Arial" w:ascii="Arial" w:hAnsi="Arial"/>
-        </w:rPr>
-        <w:t xml:space="preserve">, referente a </w:t>
-      </w:r>
-      <w:r>
-        <w:rPr>
-          <w:rFonts w:eastAsia="Arial" w:cs="Arial" w:ascii="Arial" w:hAnsi="Arial"/>
-        </w:rPr>
-        <w:t>${objeto}, conforme</w:t>
+        <w:t xml:space="preserve"> – ${cnpj}</w:t>
+      </w:r>
+      <w:r>
+        <w:rPr>
+          <w:rFonts w:eastAsia="Arial" w:cs="Arial" w:ascii="Arial" w:hAnsi="Arial"/>
+        </w:rPr>
+        <w:t xml:space="preserve">, referente a ${objeto}, conforme </w:t>
+      </w:r>
+      <w:r>
+        <w:rPr>
+          <w:rFonts w:eastAsia="Arial" w:cs="Arial" w:ascii="Arial" w:hAnsi="Arial"/>
+          <w:b/>
+          <w:bCs/>
+        </w:rPr>
+        <w:t xml:space="preserve">ORDEM DE FORNECIMENTO </w:t>
+      </w:r>
+      <w:r>
+        <w:rPr>
+          <w:rFonts w:eastAsia="Arial" w:cs="Arial" w:ascii="Arial" w:hAnsi="Arial"/>
+          <w:b/>
+          <w:bCs/>
+        </w:rPr>
+        <w:t xml:space="preserve">(CÓDIGO </w:t>
+      </w:r>
+      <w:r>
+        <w:rPr>
+          <w:rFonts w:eastAsia="Arial" w:cs="Arial" w:ascii="Arial" w:hAnsi="Arial"/>
+          <w:b/>
+          <w:bCs/>
+        </w:rPr>
+        <w:t>Nº ${processo}</w:t>
+      </w:r>
+      <w:r>
+        <w:rPr>
+          <w:rFonts w:eastAsia="Arial" w:cs="Arial" w:ascii="Arial" w:hAnsi="Arial"/>
+          <w:b/>
+          <w:bCs/>
+        </w:rPr>
+        <w:t>)</w:t>
+      </w:r>
+      <w:r>
+        <w:rPr>
+          <w:rFonts w:eastAsia="Arial" w:cs="Arial" w:ascii="Arial" w:hAnsi="Arial"/>
+          <w:b/>
+          <w:bCs/>
+        </w:rPr>
+        <w:t xml:space="preserve"> |</w:t>
       </w:r>
       <w:r>
         <w:rPr>
@@ -234,101 +199,7 @@
           <w:b/>
           <w:bCs/>
         </w:rPr>
-        <w:t xml:space="preserve">ORDEM DE FORNECIMENTO Nº </w:t>
-      </w:r>
-      <w:r>
-        <w:rPr>
-          <w:rFonts w:eastAsia="Arial" w:cs="Arial" w:ascii="Arial" w:hAnsi="Arial"/>
-          <w:b/>
-          <w:bCs/>
-        </w:rPr>
-        <w:t xml:space="preserve">${processo} </w:t>
-      </w:r>
-      <w:r>
-        <w:rPr>
-          <w:rFonts w:eastAsia="Arial" w:cs="Arial" w:ascii="Arial" w:hAnsi="Arial"/>
-          <w:b/>
-          <w:bCs/>
-        </w:rPr>
-        <w:t>|</w:t>
-      </w:r>
-      <w:r>
-        <w:rPr>
-          <w:rFonts w:eastAsia="Arial" w:cs="Arial" w:ascii="Arial" w:hAnsi="Arial"/>
-        </w:rPr>
-        <w:t xml:space="preserve"> </w:t>
-      </w:r>
-      <w:r>
-        <w:rPr>
-          <w:rFonts w:eastAsia="Arial" w:cs="Arial" w:ascii="Arial" w:hAnsi="Arial"/>
-          <w:b/>
-          <w:bCs/>
-        </w:rPr>
-        <w:t xml:space="preserve">PROCESSO ADMINISTRATIVO Nº </w:t>
-      </w:r>
-      <w:r>
-        <w:rPr>
-          <w:rFonts w:eastAsia="Arial" w:cs="Arial" w:ascii="Arial" w:hAnsi="Arial"/>
-          <w:b/>
-          <w:bCs/>
-        </w:rPr>
-        <w:t>${processo}</w:t>
-      </w:r>
-      <w:r>
-        <w:rPr>
-          <w:rFonts w:eastAsia="Arial" w:cs="Arial" w:ascii="Arial" w:hAnsi="Arial"/>
-          <w:b/>
-          <w:bCs/>
-        </w:rPr>
-        <w:t xml:space="preserve"> | </w:t>
-      </w:r>
-      <w:r>
-        <w:rPr>
-          <w:rFonts w:eastAsia="Arial" w:cs="Arial" w:ascii="Arial" w:hAnsi="Arial"/>
-          <w:b/>
-          <w:bCs/>
-        </w:rPr>
-        <w:t>${modalidade}</w:t>
-      </w:r>
-      <w:r>
-        <w:rPr>
-          <w:rFonts w:eastAsia="Arial" w:cs="Arial" w:ascii="Arial" w:hAnsi="Arial"/>
-          <w:b/>
-          <w:bCs/>
-        </w:rPr>
-        <w:t xml:space="preserve"> Nº </w:t>
-      </w:r>
-      <w:r>
-        <w:rPr>
-          <w:rFonts w:eastAsia="Arial" w:cs="Arial" w:ascii="Arial" w:hAnsi="Arial"/>
-          <w:b/>
-          <w:bCs/>
-        </w:rPr>
-        <w:t>${numModalidade}</w:t>
-      </w:r>
-      <w:r>
-        <w:rPr>
-          <w:rFonts w:eastAsia="Arial" w:cs="Arial" w:ascii="Arial" w:hAnsi="Arial"/>
-          <w:b/>
-          <w:bCs/>
-        </w:rPr>
-        <w:t xml:space="preserve"> | CONTRATO Nº </w:t>
-      </w:r>
-      <w:r>
-        <w:rPr>
-          <w:rFonts w:eastAsia="Arial" w:cs="Arial" w:ascii="Arial" w:hAnsi="Arial"/>
-          <w:b/>
-          <w:bCs/>
-        </w:rPr>
-        <w:t>${numContrato}</w:t>
-      </w:r>
-      <w:r>
-        <w:rPr>
-          <w:rFonts w:eastAsia="Arial" w:cs="Arial" w:ascii="Arial" w:hAnsi="Arial"/>
-          <w:b/>
-          <w:bCs/>
-        </w:rPr>
-        <w:t>.</w:t>
+        <w:t>PROCESSO ADMINISTRATIVO Nº ${processo} | ${modalidade} Nº ${numModalidade} | CONTRATO Nº ${numContrato}.</w:t>
       </w:r>
     </w:p>
     <w:tbl>
@@ -351,8 +222,8 @@
         <w:gridCol w:w="2008"/>
         <w:gridCol w:w="1557"/>
         <w:gridCol w:w="1139"/>
-        <w:gridCol w:w="1417"/>
-        <w:gridCol w:w="2125"/>
+        <w:gridCol w:w="1418"/>
+        <w:gridCol w:w="2124"/>
       </w:tblGrid>
       <w:tr>
         <w:trPr>
@@ -376,6 +247,7 @@
             <w:pPr>
               <w:pStyle w:val="Normal"/>
               <w:widowControl/>
+              <w:suppressAutoHyphens w:val="true"/>
               <w:spacing w:lineRule="auto" w:line="240" w:before="0" w:after="0"/>
               <w:jc w:val="center"/>
               <w:rPr>
@@ -418,6 +290,7 @@
             <w:pPr>
               <w:pStyle w:val="Normal"/>
               <w:widowControl/>
+              <w:suppressAutoHyphens w:val="true"/>
               <w:spacing w:lineRule="auto" w:line="240" w:before="0" w:after="0"/>
               <w:jc w:val="center"/>
               <w:cnfStyle w:val="100000000000" w:firstRow="1" w:lastRow="0" w:firstColumn="0" w:lastColumn="0" w:oddVBand="0" w:evenVBand="0" w:oddHBand="0" w:evenHBand="0" w:firstRowFirstColumn="0" w:firstRowLastColumn="0" w:lastRowFirstColumn="0" w:lastRowLastColumn="0"/>
@@ -461,6 +334,7 @@
             <w:pPr>
               <w:pStyle w:val="Normal"/>
               <w:widowControl/>
+              <w:suppressAutoHyphens w:val="true"/>
               <w:spacing w:lineRule="auto" w:line="240" w:before="0" w:after="0"/>
               <w:jc w:val="center"/>
               <w:cnfStyle w:val="100000000000" w:firstRow="1" w:lastRow="0" w:firstColumn="0" w:lastColumn="0" w:oddVBand="0" w:evenVBand="0" w:oddHBand="0" w:evenHBand="0" w:firstRowFirstColumn="0" w:firstRowLastColumn="0" w:lastRowFirstColumn="0" w:lastRowLastColumn="0"/>
@@ -504,6 +378,7 @@
             <w:pPr>
               <w:pStyle w:val="Normal"/>
               <w:widowControl/>
+              <w:suppressAutoHyphens w:val="true"/>
               <w:spacing w:lineRule="auto" w:line="240" w:before="0" w:after="0"/>
               <w:jc w:val="center"/>
               <w:cnfStyle w:val="100000000000" w:firstRow="1" w:lastRow="0" w:firstColumn="0" w:lastColumn="0" w:oddVBand="0" w:evenVBand="0" w:oddHBand="0" w:evenHBand="0" w:firstRowFirstColumn="0" w:firstRowLastColumn="0" w:lastRowFirstColumn="0" w:lastRowLastColumn="0"/>
@@ -533,7 +408,7 @@
         </w:tc>
         <w:tc>
           <w:tcPr>
-            <w:tcW w:w="1417" w:type="dxa"/>
+            <w:tcW w:w="1418" w:type="dxa"/>
             <w:tcBorders>
               <w:top w:val="single" w:sz="4" w:space="0" w:color="70AD47"/>
               <w:left w:val="single" w:sz="4" w:space="0" w:color="70AD47"/>
@@ -547,6 +422,7 @@
             <w:pPr>
               <w:pStyle w:val="Normal"/>
               <w:widowControl/>
+              <w:suppressAutoHyphens w:val="true"/>
               <w:spacing w:lineRule="auto" w:line="240" w:before="0" w:after="0"/>
               <w:jc w:val="center"/>
               <w:cnfStyle w:val="100000000000" w:firstRow="1" w:lastRow="0" w:firstColumn="0" w:lastColumn="0" w:oddVBand="0" w:evenVBand="0" w:oddHBand="0" w:evenHBand="0" w:firstRowFirstColumn="0" w:firstRowLastColumn="0" w:lastRowFirstColumn="0" w:lastRowLastColumn="0"/>
@@ -576,7 +452,7 @@
         </w:tc>
         <w:tc>
           <w:tcPr>
-            <w:tcW w:w="2125" w:type="dxa"/>
+            <w:tcW w:w="2124" w:type="dxa"/>
             <w:tcBorders>
               <w:top w:val="single" w:sz="4" w:space="0" w:color="70AD47"/>
               <w:left w:val="single" w:sz="4" w:space="0" w:color="70AD47"/>
@@ -590,6 +466,7 @@
             <w:pPr>
               <w:pStyle w:val="Normal"/>
               <w:widowControl/>
+              <w:suppressAutoHyphens w:val="true"/>
               <w:spacing w:lineRule="auto" w:line="240" w:before="0" w:after="0"/>
               <w:jc w:val="center"/>
               <w:cnfStyle w:val="100000000000" w:firstRow="1" w:lastRow="0" w:firstColumn="0" w:lastColumn="0" w:oddVBand="0" w:evenVBand="0" w:oddHBand="0" w:evenHBand="0" w:firstRowFirstColumn="0" w:firstRowLastColumn="0" w:lastRowFirstColumn="0" w:lastRowLastColumn="0"/>
@@ -633,6 +510,7 @@
           <w:p>
             <w:pPr>
               <w:pStyle w:val="Normal"/>
+              <w:suppressAutoHyphens w:val="true"/>
               <w:spacing w:before="120" w:after="120"/>
               <w:ind w:firstLine="709"/>
               <w:jc w:val="both"/>
@@ -666,6 +544,7 @@
           <w:p>
             <w:pPr>
               <w:pStyle w:val="Normal"/>
+              <w:suppressAutoHyphens w:val="true"/>
               <w:spacing w:before="120" w:after="120"/>
               <w:ind w:firstLine="709"/>
               <w:jc w:val="both"/>
@@ -700,6 +579,7 @@
             <w:pPr>
               <w:pStyle w:val="Normal"/>
               <w:widowControl/>
+              <w:suppressAutoHyphens w:val="true"/>
               <w:spacing w:lineRule="auto" w:line="240" w:before="0" w:after="0"/>
               <w:jc w:val="center"/>
               <w:cnfStyle w:val="000000100000" w:firstRow="0" w:lastRow="0" w:firstColumn="0" w:lastColumn="0" w:oddVBand="0" w:evenVBand="0" w:oddHBand="1" w:evenHBand="0" w:firstRowFirstColumn="0" w:firstRowLastColumn="0" w:lastRowFirstColumn="0" w:lastRowLastColumn="0"/>
@@ -736,6 +616,7 @@
             <w:pPr>
               <w:pStyle w:val="Normal"/>
               <w:widowControl/>
+              <w:suppressAutoHyphens w:val="true"/>
               <w:spacing w:lineRule="auto" w:line="240" w:before="0" w:after="0"/>
               <w:jc w:val="center"/>
               <w:cnfStyle w:val="000000100000" w:firstRow="0" w:lastRow="0" w:firstColumn="0" w:lastColumn="0" w:oddVBand="0" w:evenVBand="0" w:oddHBand="1" w:evenHBand="0" w:firstRowFirstColumn="0" w:firstRowLastColumn="0" w:lastRowFirstColumn="0" w:lastRowLastColumn="0"/>
@@ -763,7 +644,7 @@
         </w:tc>
         <w:tc>
           <w:tcPr>
-            <w:tcW w:w="1417" w:type="dxa"/>
+            <w:tcW w:w="1418" w:type="dxa"/>
             <w:tcBorders/>
             <w:shd w:color="auto" w:fill="E2EFD9" w:themeFill="accent6" w:themeFillTint="33" w:val="clear"/>
             <w:vAlign w:val="center"/>
@@ -772,6 +653,7 @@
             <w:pPr>
               <w:pStyle w:val="Normal"/>
               <w:widowControl/>
+              <w:suppressAutoHyphens w:val="true"/>
               <w:spacing w:lineRule="auto" w:line="240" w:before="0" w:after="0"/>
               <w:jc w:val="center"/>
               <w:cnfStyle w:val="000000100000" w:firstRow="0" w:lastRow="0" w:firstColumn="0" w:lastColumn="0" w:oddVBand="0" w:evenVBand="0" w:oddHBand="1" w:evenHBand="0" w:firstRowFirstColumn="0" w:firstRowLastColumn="0" w:lastRowFirstColumn="0" w:lastRowLastColumn="0"/>
@@ -799,7 +681,7 @@
         </w:tc>
         <w:tc>
           <w:tcPr>
-            <w:tcW w:w="2125" w:type="dxa"/>
+            <w:tcW w:w="2124" w:type="dxa"/>
             <w:tcBorders/>
             <w:shd w:color="auto" w:fill="E2EFD9" w:themeFill="accent6" w:themeFillTint="33" w:val="clear"/>
             <w:vAlign w:val="center"/>
@@ -808,6 +690,7 @@
             <w:pPr>
               <w:pStyle w:val="Normal"/>
               <w:widowControl/>
+              <w:suppressAutoHyphens w:val="true"/>
               <w:spacing w:lineRule="auto" w:line="240" w:before="80" w:after="80"/>
               <w:jc w:val="center"/>
               <w:cnfStyle w:val="000000100000" w:firstRow="0" w:lastRow="0" w:firstColumn="0" w:lastColumn="0" w:oddVBand="0" w:evenVBand="0" w:oddHBand="1" w:evenHBand="0" w:firstRowFirstColumn="0" w:firstRowLastColumn="0" w:lastRowFirstColumn="0" w:lastRowLastColumn="0"/>
@@ -889,7 +772,9 @@
         </w:rPr>
       </w:pPr>
       <w:r>
-        <w:rPr/>
+        <w:rPr>
+          <w:rFonts w:eastAsia="Arial" w:cs="Arial" w:ascii="Arial" w:hAnsi="Arial"/>
+        </w:rPr>
       </w:r>
     </w:p>
     <w:p>
@@ -982,7 +867,7 @@
         <mc:AlternateContent>
           <mc:Choice Requires="wps">
             <w:drawing>
-              <wp:anchor behindDoc="1" distT="0" distB="28575" distL="0" distR="19050" simplePos="0" locked="0" layoutInCell="0" allowOverlap="1" relativeHeight="2" wp14:anchorId="771945CE">
+              <wp:anchor behindDoc="1" distT="6985" distB="5715" distL="6350" distR="6350" simplePos="0" locked="0" layoutInCell="0" allowOverlap="1" relativeHeight="2" wp14:anchorId="771945CE">
                 <wp:simplePos x="0" y="0"/>
                 <wp:positionH relativeFrom="margin">
                   <wp:posOffset>-43815</wp:posOffset>
@@ -1025,20 +910,28 @@
                           <w:p>
                             <w:pPr>
                               <w:pStyle w:val="Contedodoquadro"/>
-                              <w:rPr/>
+                              <w:rPr>
+                                <w:color w:val="000000"/>
+                              </w:rPr>
                             </w:pPr>
                             <w:r>
-                              <w:rPr/>
+                              <w:rPr>
+                                <w:color w:val="000000"/>
+                              </w:rPr>
                             </w:r>
                           </w:p>
                           <w:p>
                             <w:pPr>
                               <w:pStyle w:val="Contedodoquadro"/>
                               <w:spacing w:before="0" w:after="160"/>
-                              <w:rPr/>
+                              <w:rPr>
+                                <w:color w:val="000000"/>
+                              </w:rPr>
                             </w:pPr>
                             <w:r>
-                              <w:rPr/>
+                              <w:rPr>
+                                <w:color w:val="000000"/>
+                              </w:rPr>
                             </w:r>
                           </w:p>
                         </w:txbxContent>
@@ -1062,20 +955,28 @@
                     <w:p>
                       <w:pPr>
                         <w:pStyle w:val="Contedodoquadro"/>
-                        <w:rPr/>
+                        <w:rPr>
+                          <w:color w:val="000000"/>
+                        </w:rPr>
                       </w:pPr>
                       <w:r>
-                        <w:rPr/>
+                        <w:rPr>
+                          <w:color w:val="000000"/>
+                        </w:rPr>
                       </w:r>
                     </w:p>
                     <w:p>
                       <w:pPr>
                         <w:pStyle w:val="Contedodoquadro"/>
                         <w:spacing w:before="0" w:after="160"/>
-                        <w:rPr/>
+                        <w:rPr>
+                          <w:color w:val="000000"/>
+                        </w:rPr>
                       </w:pPr>
                       <w:r>
-                        <w:rPr/>
+                        <w:rPr>
+                          <w:color w:val="000000"/>
+                        </w:rPr>
                       </w:r>
                     </w:p>
                   </w:txbxContent>
@@ -1088,7 +989,7 @@
         <mc:AlternateContent>
           <mc:Choice Requires="wps">
             <w:drawing>
-              <wp:anchor behindDoc="1" distT="0" distB="28575" distL="0" distR="19050" simplePos="0" locked="0" layoutInCell="1" allowOverlap="1" relativeHeight="4" wp14:anchorId="22482850">
+              <wp:anchor behindDoc="1" distT="5715" distB="4445" distL="5080" distR="5080" simplePos="0" locked="0" layoutInCell="1" allowOverlap="1" relativeHeight="4" wp14:anchorId="22482850">
                 <wp:simplePos x="0" y="0"/>
                 <wp:positionH relativeFrom="column">
                   <wp:posOffset>3899535</wp:posOffset>
@@ -1161,13 +1062,7 @@
                               <w:rPr>
                                 <w:color w:val="000000"/>
                               </w:rPr>
-                              <w:t xml:space="preserve">Recebido em </w:t>
-                            </w:r>
-                            <w:r>
-                              <w:rPr>
-                                <w:color w:val="000000"/>
-                              </w:rPr>
-                              <w:t>${dataSolicitacao}</w:t>
+                              <w:t>Recebido em ${dataSolicitacao}</w:t>
                             </w:r>
                           </w:p>
                           <w:p>
@@ -1261,13 +1156,7 @@
                         <w:rPr>
                           <w:color w:val="000000"/>
                         </w:rPr>
-                        <w:t xml:space="preserve">Recebido em </w:t>
-                      </w:r>
-                      <w:r>
-                        <w:rPr>
-                          <w:color w:val="000000"/>
-                        </w:rPr>
-                        <w:t>${dataSolicitacao}</w:t>
+                        <w:t>Recebido em ${dataSolicitacao}</w:t>
                       </w:r>
                     </w:p>
                     <w:p>
@@ -1362,7 +1251,6 @@
     <w:p>
       <w:pPr>
         <w:pStyle w:val="Normal"/>
-        <w:pBdr/>
         <w:spacing w:lineRule="auto" w:line="240" w:before="0" w:after="0"/>
         <w:rPr>
           <w:rFonts w:ascii="Arial" w:hAnsi="Arial" w:eastAsia="Verdana" w:cs="Arial"/>
@@ -1374,27 +1262,12 @@
           <w:rFonts w:eastAsia="Verdana" w:cs="Arial" w:ascii="Arial" w:hAnsi="Arial"/>
           <w:color w:val="000000"/>
         </w:rPr>
-        <w:t xml:space="preserve">Cortês/PE, </w:t>
-      </w:r>
-      <w:r>
-        <w:rPr>
-          <w:rFonts w:eastAsia="Verdana" w:cs="Arial" w:ascii="Arial" w:hAnsi="Arial"/>
-          <w:color w:val="000000"/>
-        </w:rPr>
-        <w:t>${dataSolicitacao}</w:t>
-      </w:r>
-      <w:r>
-        <w:rPr>
-          <w:rFonts w:eastAsia="Verdana" w:cs="Arial" w:ascii="Arial" w:hAnsi="Arial"/>
-          <w:color w:val="000000"/>
-        </w:rPr>
-        <w:t>.</w:t>
+        <w:t>Cortês/PE, ${dataSolicitacao}.</w:t>
       </w:r>
     </w:p>
     <w:p>
       <w:pPr>
         <w:pStyle w:val="Normal"/>
-        <w:pBdr/>
         <w:spacing w:lineRule="auto" w:line="240" w:before="0" w:after="0"/>
         <w:rPr>
           <w:rFonts w:ascii="Arial" w:hAnsi="Arial" w:eastAsia="Verdana" w:cs="Arial"/>
@@ -1411,7 +1284,6 @@
     <w:p>
       <w:pPr>
         <w:pStyle w:val="Normal"/>
-        <w:pBdr/>
         <w:spacing w:lineRule="auto" w:line="240" w:before="0" w:after="0"/>
         <w:rPr>
           <w:rFonts w:ascii="Arial" w:hAnsi="Arial" w:eastAsia="Verdana" w:cs="Arial"/>
@@ -1428,7 +1300,6 @@
     <w:p>
       <w:pPr>
         <w:pStyle w:val="Normal"/>
-        <w:pBdr/>
         <w:spacing w:lineRule="auto" w:line="240" w:before="0" w:after="0"/>
         <w:rPr>
           <w:rFonts w:ascii="Arial" w:hAnsi="Arial" w:eastAsia="Book Antiqua" w:cs="Arial"/>
@@ -1437,13 +1308,16 @@
         </w:rPr>
       </w:pPr>
       <w:r>
-        <w:rPr/>
+        <w:rPr>
+          <w:rFonts w:eastAsia="Book Antiqua" w:cs="Arial" w:ascii="Arial" w:hAnsi="Arial"/>
+          <w:b/>
+          <w:color w:val="000000"/>
+        </w:rPr>
       </w:r>
     </w:p>
     <w:p>
       <w:pPr>
         <w:pStyle w:val="Normal"/>
-        <w:pBdr/>
         <w:spacing w:lineRule="auto" w:line="240" w:before="0" w:after="0"/>
         <w:rPr>
           <w:rFonts w:ascii="Arial" w:hAnsi="Arial" w:eastAsia="Book Antiqua" w:cs="Arial"/>
@@ -1463,7 +1337,6 @@
     <w:p>
       <w:pPr>
         <w:pStyle w:val="Normal"/>
-        <w:pBdr/>
         <w:spacing w:lineRule="auto" w:line="240" w:before="0" w:after="0"/>
         <w:rPr>
           <w:rFonts w:ascii="Verdana" w:hAnsi="Verdana" w:eastAsia="Verdana" w:cs="Verdana"/>
@@ -2298,6 +2171,7 @@
     <w:rsid w:val="00791730"/>
     <w:pPr>
       <w:widowControl/>
+      <w:suppressAutoHyphens w:val="true"/>
       <w:bidi w:val="0"/>
       <w:spacing w:lineRule="auto" w:line="259" w:before="0" w:after="160"/>
       <w:jc w:val="left"/>

</xml_diff>